<commit_message>
Added HTML version of nmrML Spec Doc
</commit_message>
<xml_diff>
--- a/docs/SchemaDocumentation/NMR-ML1.0_specificationDoc.docx
+++ b/docs/SchemaDocumentation/NMR-ML1.0_specificationDoc.docx
@@ -9,6 +9,8 @@
           <w:lang w:val="en-GB"/>
         </w:rPr>
       </w:pPr>
+      <w:bookmarkStart w:id="0" w:name="_GoBack"/>
+      <w:bookmarkEnd w:id="0"/>
       <w:r>
         <w:rPr>
           <w:b/>
@@ -163,22 +165,22 @@
       <w:pPr>
         <w:pStyle w:val="berschrift1"/>
       </w:pPr>
-      <w:bookmarkStart w:id="0" w:name="_Toc375140733"/>
-      <w:bookmarkStart w:id="1" w:name="_Toc156877855"/>
-      <w:bookmarkStart w:id="2" w:name="_Toc118017561"/>
-      <w:bookmarkStart w:id="3" w:name="_Ref525097868"/>
-      <w:bookmarkStart w:id="4" w:name="_Toc378948499"/>
-      <w:bookmarkEnd w:id="0"/>
+      <w:bookmarkStart w:id="1" w:name="_Toc375140733"/>
+      <w:bookmarkStart w:id="2" w:name="_Toc156877855"/>
+      <w:bookmarkStart w:id="3" w:name="_Toc118017561"/>
+      <w:bookmarkStart w:id="4" w:name="_Ref525097868"/>
+      <w:bookmarkStart w:id="5" w:name="_Toc378948499"/>
       <w:bookmarkEnd w:id="1"/>
       <w:bookmarkEnd w:id="2"/>
       <w:bookmarkEnd w:id="3"/>
+      <w:bookmarkEnd w:id="4"/>
       <w:r>
         <w:rPr>
           <w:lang w:val="en-GB"/>
         </w:rPr>
         <w:t>Abstract</w:t>
       </w:r>
-      <w:bookmarkEnd w:id="4"/>
+      <w:bookmarkEnd w:id="5"/>
     </w:p>
     <w:p>
       <w:pPr>
@@ -2715,22 +2717,22 @@
       <w:pPr>
         <w:pStyle w:val="berschrift1"/>
       </w:pPr>
-      <w:bookmarkStart w:id="5" w:name="_Toc375140734"/>
-      <w:bookmarkStart w:id="6" w:name="_Toc156877856"/>
-      <w:bookmarkStart w:id="7" w:name="_Toc118017562"/>
-      <w:bookmarkStart w:id="8" w:name="_Ref116882289"/>
-      <w:bookmarkStart w:id="9" w:name="_Toc378948500"/>
-      <w:bookmarkEnd w:id="5"/>
+      <w:bookmarkStart w:id="6" w:name="_Toc375140734"/>
+      <w:bookmarkStart w:id="7" w:name="_Toc156877856"/>
+      <w:bookmarkStart w:id="8" w:name="_Toc118017562"/>
+      <w:bookmarkStart w:id="9" w:name="_Ref116882289"/>
+      <w:bookmarkStart w:id="10" w:name="_Toc378948500"/>
       <w:bookmarkEnd w:id="6"/>
       <w:bookmarkEnd w:id="7"/>
       <w:bookmarkEnd w:id="8"/>
+      <w:bookmarkEnd w:id="9"/>
       <w:r>
         <w:rPr>
           <w:lang w:val="en-GB"/>
         </w:rPr>
         <w:t>Introduction</w:t>
       </w:r>
-      <w:bookmarkEnd w:id="9"/>
+      <w:bookmarkEnd w:id="10"/>
     </w:p>
     <w:p>
       <w:pPr>
@@ -2740,16 +2742,16 @@
           <w:numId w:val="1"/>
         </w:numPr>
       </w:pPr>
-      <w:bookmarkStart w:id="10" w:name="_Toc375140735"/>
-      <w:bookmarkStart w:id="11" w:name="_Toc378948501"/>
-      <w:bookmarkEnd w:id="10"/>
+      <w:bookmarkStart w:id="11" w:name="_Toc375140735"/>
+      <w:bookmarkStart w:id="12" w:name="_Toc378948501"/>
+      <w:bookmarkEnd w:id="11"/>
       <w:r>
         <w:rPr>
           <w:lang w:val="en-GB"/>
         </w:rPr>
         <w:t>Background</w:t>
       </w:r>
-      <w:bookmarkEnd w:id="11"/>
+      <w:bookmarkEnd w:id="12"/>
     </w:p>
     <w:p>
       <w:pPr>
@@ -3213,16 +3215,16 @@
           <w:numId w:val="1"/>
         </w:numPr>
       </w:pPr>
-      <w:bookmarkStart w:id="12" w:name="_Toc375140736"/>
-      <w:bookmarkStart w:id="13" w:name="_Toc378948502"/>
-      <w:bookmarkEnd w:id="12"/>
+      <w:bookmarkStart w:id="13" w:name="_Toc375140736"/>
+      <w:bookmarkStart w:id="14" w:name="_Toc378948502"/>
+      <w:bookmarkEnd w:id="13"/>
       <w:r>
         <w:rPr>
           <w:lang w:val="en-GB"/>
         </w:rPr>
         <w:t>Relationship to previous formats</w:t>
       </w:r>
-      <w:bookmarkEnd w:id="13"/>
+      <w:bookmarkEnd w:id="14"/>
     </w:p>
     <w:p>
       <w:pPr>
@@ -3270,16 +3272,16 @@
           <w:numId w:val="1"/>
         </w:numPr>
       </w:pPr>
-      <w:bookmarkStart w:id="14" w:name="_Toc375140737"/>
-      <w:bookmarkStart w:id="15" w:name="_Toc378948503"/>
-      <w:bookmarkEnd w:id="14"/>
+      <w:bookmarkStart w:id="15" w:name="_Toc375140737"/>
+      <w:bookmarkStart w:id="16" w:name="_Toc378948503"/>
+      <w:bookmarkEnd w:id="15"/>
       <w:r>
         <w:rPr>
           <w:lang w:val="en-GB"/>
         </w:rPr>
         <w:t>Design Philosophy</w:t>
       </w:r>
-      <w:bookmarkEnd w:id="15"/>
+      <w:bookmarkEnd w:id="16"/>
     </w:p>
     <w:p>
       <w:pPr>
@@ -3537,13 +3539,13 @@
       <w:pPr>
         <w:pStyle w:val="berschrift2"/>
       </w:pPr>
-      <w:bookmarkStart w:id="16" w:name="_Toc375140738"/>
-      <w:bookmarkStart w:id="17" w:name="_Toc378948504"/>
-      <w:bookmarkEnd w:id="16"/>
+      <w:bookmarkStart w:id="17" w:name="_Toc375140738"/>
+      <w:bookmarkStart w:id="18" w:name="_Toc378948504"/>
+      <w:bookmarkEnd w:id="17"/>
       <w:r>
         <w:t>Overall set-up</w:t>
       </w:r>
-      <w:bookmarkEnd w:id="17"/>
+      <w:bookmarkEnd w:id="18"/>
     </w:p>
     <w:p>
       <w:pPr>
@@ -3787,12 +3789,12 @@
       <w:pPr>
         <w:pStyle w:val="berschrift2"/>
       </w:pPr>
-      <w:bookmarkStart w:id="18" w:name="_Toc375140739"/>
-      <w:bookmarkStart w:id="19" w:name="_Toc378948505"/>
+      <w:bookmarkStart w:id="19" w:name="_Toc375140739"/>
+      <w:bookmarkStart w:id="20" w:name="_Toc378948505"/>
       <w:r>
         <w:t xml:space="preserve">Data validation </w:t>
       </w:r>
-      <w:bookmarkEnd w:id="18"/>
+      <w:bookmarkEnd w:id="19"/>
       <w:r>
         <w:t xml:space="preserve">by means of </w:t>
       </w:r>
@@ -3802,7 +3804,7 @@
       <w:r>
         <w:t>validator software</w:t>
       </w:r>
-      <w:bookmarkEnd w:id="19"/>
+      <w:bookmarkEnd w:id="20"/>
     </w:p>
     <w:p>
       <w:pPr>
@@ -4077,10 +4079,7 @@
         <w:t>: XML syntax and structural validity of XML instances can be validated by an XML parser against the XML Schema</w:t>
       </w:r>
       <w:r>
-        <w:t xml:space="preserve">. Examples include </w:t>
-      </w:r>
-      <w:r>
-        <w:t>XML element and attribute positions, order and cardinality</w:t>
+        <w:t>. Examples include XML element and attribute positions, order and cardinality</w:t>
       </w:r>
       <w:r>
         <w:t xml:space="preserve">. </w:t>
@@ -4169,29 +4168,29 @@
       <w:r>
         <w:t>.</w:t>
       </w:r>
-      <w:bookmarkStart w:id="20" w:name="h.jaizcznjwnbj"/>
-      <w:bookmarkStart w:id="21" w:name="h.xvhoa9johta9"/>
-      <w:bookmarkEnd w:id="20"/>
+      <w:bookmarkStart w:id="21" w:name="h.jaizcznjwnbj"/>
+      <w:bookmarkStart w:id="22" w:name="h.xvhoa9johta9"/>
       <w:bookmarkEnd w:id="21"/>
-    </w:p>
-    <w:p>
-      <w:bookmarkStart w:id="22" w:name="_Toc375140740"/>
       <w:bookmarkEnd w:id="22"/>
     </w:p>
     <w:p>
+      <w:bookmarkStart w:id="23" w:name="_Toc375140740"/>
+      <w:bookmarkEnd w:id="23"/>
+    </w:p>
+    <w:p>
       <w:pPr>
         <w:pStyle w:val="berschrift2"/>
       </w:pPr>
-      <w:bookmarkStart w:id="23" w:name="_Toc375140741"/>
-      <w:bookmarkStart w:id="24" w:name="_Toc378948506"/>
-      <w:bookmarkEnd w:id="23"/>
+      <w:bookmarkStart w:id="24" w:name="_Toc375140741"/>
+      <w:bookmarkStart w:id="25" w:name="_Toc378948506"/>
+      <w:bookmarkEnd w:id="24"/>
       <w:r>
         <w:rPr>
           <w:lang w:val="en-GB"/>
         </w:rPr>
         <w:t>Tool support and software availability</w:t>
       </w:r>
-      <w:bookmarkEnd w:id="24"/>
+      <w:bookmarkEnd w:id="25"/>
     </w:p>
     <w:p>
       <w:pPr>
@@ -4434,14 +4433,14 @@
         </w:rPr>
         <w:t xml:space="preserve"> for multiple programming languages (</w:t>
       </w:r>
-      <w:bookmarkStart w:id="25" w:name="__DdeLink__2597_211979919"/>
+      <w:bookmarkStart w:id="26" w:name="__DdeLink__2597_211979919"/>
       <w:r>
         <w:rPr>
           <w:lang w:val="en-GB"/>
         </w:rPr>
         <w:t>Java, Python, Ruby</w:t>
       </w:r>
-      <w:bookmarkEnd w:id="25"/>
+      <w:bookmarkEnd w:id="26"/>
       <w:r>
         <w:rPr>
           <w:lang w:val="en-GB"/>
@@ -4459,11 +4458,11 @@
       <w:pPr>
         <w:pStyle w:val="berschrift2"/>
       </w:pPr>
-      <w:bookmarkStart w:id="26" w:name="_Toc378948507"/>
+      <w:bookmarkStart w:id="27" w:name="_Toc378948507"/>
       <w:r>
         <w:t>File versioning and release policy</w:t>
       </w:r>
-      <w:bookmarkEnd w:id="26"/>
+      <w:bookmarkEnd w:id="27"/>
     </w:p>
     <w:p>
       <w:r>
@@ -4513,9 +4512,9 @@
       <w:pPr>
         <w:pStyle w:val="berschrift1"/>
       </w:pPr>
-      <w:bookmarkStart w:id="27" w:name="_Toc375140742"/>
-      <w:bookmarkStart w:id="28" w:name="_Toc378948508"/>
-      <w:bookmarkEnd w:id="27"/>
+      <w:bookmarkStart w:id="28" w:name="_Toc375140742"/>
+      <w:bookmarkStart w:id="29" w:name="_Toc378948508"/>
+      <w:bookmarkEnd w:id="28"/>
       <w:r>
         <w:rPr>
           <w:lang w:val="en-GB"/>
@@ -4528,7 +4527,7 @@
         </w:rPr>
         <w:t>ormat</w:t>
       </w:r>
-      <w:bookmarkEnd w:id="28"/>
+      <w:bookmarkEnd w:id="29"/>
     </w:p>
     <w:p>
       <w:pPr>
@@ -4538,24 +4537,24 @@
           <w:numId w:val="1"/>
         </w:numPr>
       </w:pPr>
-      <w:bookmarkStart w:id="29" w:name="_Toc375140743"/>
-      <w:bookmarkStart w:id="30" w:name="_Toc156877857"/>
-      <w:bookmarkStart w:id="31" w:name="_Toc118017563"/>
-      <w:bookmarkStart w:id="32" w:name="_Ref116790912"/>
-      <w:bookmarkStart w:id="33" w:name="_Toc375140744"/>
-      <w:bookmarkStart w:id="34" w:name="_Toc378948509"/>
-      <w:bookmarkEnd w:id="29"/>
+      <w:bookmarkStart w:id="30" w:name="_Toc375140743"/>
+      <w:bookmarkStart w:id="31" w:name="_Toc156877857"/>
+      <w:bookmarkStart w:id="32" w:name="_Toc118017563"/>
+      <w:bookmarkStart w:id="33" w:name="_Ref116790912"/>
+      <w:bookmarkStart w:id="34" w:name="_Toc375140744"/>
+      <w:bookmarkStart w:id="35" w:name="_Toc378948509"/>
       <w:bookmarkEnd w:id="30"/>
       <w:bookmarkEnd w:id="31"/>
       <w:bookmarkEnd w:id="32"/>
       <w:bookmarkEnd w:id="33"/>
+      <w:bookmarkEnd w:id="34"/>
       <w:r>
         <w:rPr>
           <w:lang w:val="en-GB"/>
         </w:rPr>
         <w:t>The nmrML XSD</w:t>
       </w:r>
-      <w:bookmarkEnd w:id="34"/>
+      <w:bookmarkEnd w:id="35"/>
     </w:p>
     <w:p>
       <w:pPr>
@@ -4997,11 +4996,11 @@
       <w:pPr>
         <w:pStyle w:val="berschrift3"/>
       </w:pPr>
-      <w:bookmarkStart w:id="35" w:name="_Toc378948510"/>
+      <w:bookmarkStart w:id="36" w:name="_Toc378948510"/>
       <w:r>
         <w:t>The CV term referencing mechanism</w:t>
       </w:r>
-      <w:bookmarkEnd w:id="35"/>
+      <w:bookmarkEnd w:id="36"/>
     </w:p>
     <w:p>
       <w:pPr>
@@ -6168,11 +6167,11 @@
       <w:pPr>
         <w:pStyle w:val="berschrift3"/>
       </w:pPr>
-      <w:bookmarkStart w:id="36" w:name="_Toc378948511"/>
+      <w:bookmarkStart w:id="37" w:name="_Toc378948511"/>
       <w:r>
         <w:t>Introduction to nmrML top level elements</w:t>
       </w:r>
-      <w:bookmarkEnd w:id="36"/>
+      <w:bookmarkEnd w:id="37"/>
     </w:p>
     <w:p>
       <w:pPr>
@@ -6203,10 +6202,10 @@
         <w:pStyle w:val="Beschriftung"/>
         <w:jc w:val="center"/>
       </w:pPr>
-      <w:bookmarkStart w:id="37" w:name="h.57qe2wpxgoxw"/>
-      <w:bookmarkStart w:id="38" w:name="h.6lwqdpw6km0x"/>
-      <w:bookmarkEnd w:id="37"/>
+      <w:bookmarkStart w:id="38" w:name="h.57qe2wpxgoxw"/>
+      <w:bookmarkStart w:id="39" w:name="h.6lwqdpw6km0x"/>
       <w:bookmarkEnd w:id="38"/>
+      <w:bookmarkEnd w:id="39"/>
       <w:r>
         <w:rPr>
           <w:noProof/>
@@ -6268,8 +6267,8 @@
           <w:b w:val="0"/>
         </w:rPr>
       </w:pPr>
-      <w:bookmarkStart w:id="39" w:name="h.uzb4olup7pk8"/>
-      <w:bookmarkEnd w:id="39"/>
+      <w:bookmarkStart w:id="40" w:name="h.uzb4olup7pk8"/>
+      <w:bookmarkEnd w:id="40"/>
       <w:r>
         <w:rPr>
           <w:sz w:val="22"/>
@@ -6321,8 +6320,8 @@
         <w:spacing w:line="276" w:lineRule="auto"/>
         <w:jc w:val="both"/>
       </w:pPr>
-      <w:bookmarkStart w:id="40" w:name="h.rgp03fins4oz"/>
-      <w:bookmarkEnd w:id="40"/>
+      <w:bookmarkStart w:id="41" w:name="h.rgp03fins4oz"/>
+      <w:bookmarkEnd w:id="41"/>
       <w:r>
         <w:t xml:space="preserve">An example of how a CV term reference by means of the CVParam type (specified in Fig 6) </w:t>
       </w:r>
@@ -6402,8 +6401,8 @@
       <w:pPr>
         <w:jc w:val="both"/>
       </w:pPr>
-      <w:bookmarkStart w:id="41" w:name="h.hen641lm2qds"/>
-      <w:bookmarkEnd w:id="41"/>
+      <w:bookmarkStart w:id="42" w:name="h.hen641lm2qds"/>
+      <w:bookmarkEnd w:id="42"/>
       <w:r>
         <w:rPr>
           <w:b/>
@@ -6931,7 +6930,7 @@
       <w:pPr>
         <w:pStyle w:val="berschrift2"/>
       </w:pPr>
-      <w:bookmarkStart w:id="42" w:name="_Toc378948512"/>
+      <w:bookmarkStart w:id="43" w:name="_Toc378948512"/>
       <w:r>
         <w:t xml:space="preserve">Example </w:t>
       </w:r>
@@ -6941,18 +6940,18 @@
       <w:r>
         <w:t>implementations</w:t>
       </w:r>
-      <w:bookmarkStart w:id="43" w:name="h.ia6spdh4fg5x"/>
+      <w:bookmarkStart w:id="44" w:name="h.ia6spdh4fg5x"/>
+      <w:bookmarkEnd w:id="44"/>
+      <w:r>
+        <w:t xml:space="preserve"> (</w:t>
+      </w:r>
+      <w:r>
+        <w:t xml:space="preserve">valid </w:t>
+      </w:r>
+      <w:r>
+        <w:t>nmrML.xml instances)</w:t>
+      </w:r>
       <w:bookmarkEnd w:id="43"/>
-      <w:r>
-        <w:t xml:space="preserve"> (</w:t>
-      </w:r>
-      <w:r>
-        <w:t xml:space="preserve">valid </w:t>
-      </w:r>
-      <w:r>
-        <w:t>nmrML.xml instances)</w:t>
-      </w:r>
-      <w:bookmarkEnd w:id="42"/>
     </w:p>
     <w:p>
       <w:r>
@@ -6966,11 +6965,11 @@
       <w:pPr>
         <w:pStyle w:val="berschrift3"/>
       </w:pPr>
-      <w:bookmarkStart w:id="44" w:name="_Toc378948513"/>
+      <w:bookmarkStart w:id="45" w:name="_Toc378948513"/>
       <w:r>
         <w:t>Selecting good example NMR data sets for nmrML xml instances</w:t>
       </w:r>
-      <w:bookmarkEnd w:id="44"/>
+      <w:bookmarkEnd w:id="45"/>
     </w:p>
     <w:p>
       <w:r>
@@ -7379,37 +7378,7 @@
         <w:rPr>
           <w:b/>
         </w:rPr>
-        <w:t xml:space="preserve">Example </w:t>
-      </w:r>
-      <w:r>
-        <w:rPr>
-          <w:b/>
-        </w:rPr>
-        <w:t>4</w:t>
-      </w:r>
-      <w:r>
-        <w:rPr>
-          <w:b/>
-        </w:rPr>
-        <w:t xml:space="preserve"> (</w:t>
-      </w:r>
-      <w:r>
-        <w:rPr>
-          <w:b/>
-        </w:rPr>
-        <w:t>MTBLS1</w:t>
-      </w:r>
-      <w:r>
-        <w:rPr>
-          <w:b/>
-        </w:rPr>
-        <w:t>):</w:t>
-      </w:r>
-      <w:r>
-        <w:rPr>
-          <w:b/>
-        </w:rPr>
-        <w:t xml:space="preserve"> </w:t>
+        <w:t xml:space="preserve">Example 4 (MTBLS1): </w:t>
       </w:r>
       <w:r>
         <w:t>This is</w:t>
@@ -7566,11 +7535,11 @@
           <w:numId w:val="1"/>
         </w:numPr>
       </w:pPr>
-      <w:bookmarkStart w:id="45" w:name="_Toc156877858"/>
-      <w:bookmarkStart w:id="46" w:name="_Toc118017564"/>
-      <w:bookmarkStart w:id="47" w:name="_Ref116790953"/>
-      <w:bookmarkStart w:id="48" w:name="_Toc375140745"/>
-      <w:bookmarkStart w:id="49" w:name="_Toc378948514"/>
+      <w:bookmarkStart w:id="46" w:name="_Toc156877858"/>
+      <w:bookmarkStart w:id="47" w:name="_Toc118017564"/>
+      <w:bookmarkStart w:id="48" w:name="_Ref116790953"/>
+      <w:bookmarkStart w:id="49" w:name="_Toc375140745"/>
+      <w:bookmarkStart w:id="50" w:name="_Toc378948514"/>
       <w:r>
         <w:rPr>
           <w:lang w:val="en-GB"/>
@@ -7601,11 +7570,11 @@
         </w:rPr>
         <w:t>pecifications</w:t>
       </w:r>
-      <w:bookmarkEnd w:id="45"/>
       <w:bookmarkEnd w:id="46"/>
       <w:bookmarkEnd w:id="47"/>
       <w:bookmarkEnd w:id="48"/>
       <w:bookmarkEnd w:id="49"/>
+      <w:bookmarkEnd w:id="50"/>
     </w:p>
     <w:p>
       <w:r>
@@ -8232,8 +8201,8 @@
           <w:numId w:val="1"/>
         </w:numPr>
       </w:pPr>
-      <w:bookmarkStart w:id="50" w:name="_Toc375140746"/>
-      <w:bookmarkStart w:id="51" w:name="_Toc378948515"/>
+      <w:bookmarkStart w:id="51" w:name="_Toc375140746"/>
+      <w:bookmarkStart w:id="52" w:name="_Toc378948515"/>
       <w:r>
         <w:rPr>
           <w:lang w:val="en-GB"/>
@@ -8246,24 +8215,24 @@
         </w:rPr>
         <w:t>ocabulary</w:t>
       </w:r>
-      <w:bookmarkEnd w:id="50"/>
+      <w:bookmarkEnd w:id="51"/>
       <w:r>
         <w:rPr>
           <w:lang w:val="en-GB"/>
         </w:rPr>
         <w:t>: nmrCV</w:t>
       </w:r>
-      <w:bookmarkEnd w:id="51"/>
+      <w:bookmarkEnd w:id="52"/>
     </w:p>
     <w:p>
       <w:pPr>
         <w:pStyle w:val="berschrift3"/>
       </w:pPr>
-      <w:bookmarkStart w:id="52" w:name="_Toc378948516"/>
+      <w:bookmarkStart w:id="53" w:name="_Toc378948516"/>
       <w:r>
         <w:t>Scope and coverage</w:t>
       </w:r>
-      <w:bookmarkEnd w:id="52"/>
+      <w:bookmarkEnd w:id="53"/>
     </w:p>
     <w:p>
       <w:r>
@@ -8370,12 +8339,12 @@
       <w:pPr>
         <w:pStyle w:val="berschrift3"/>
       </w:pPr>
-      <w:bookmarkStart w:id="53" w:name="_Toc378948517"/>
+      <w:bookmarkStart w:id="54" w:name="_Toc378948517"/>
       <w:r>
         <w:lastRenderedPageBreak/>
         <w:t>Development history</w:t>
       </w:r>
-      <w:bookmarkEnd w:id="53"/>
+      <w:bookmarkEnd w:id="54"/>
     </w:p>
     <w:p>
       <w:r>
@@ -8401,7 +8370,7 @@
       <w:pPr>
         <w:pStyle w:val="berschrift3"/>
       </w:pPr>
-      <w:bookmarkStart w:id="54" w:name="_Toc378948518"/>
+      <w:bookmarkStart w:id="55" w:name="_Toc378948518"/>
       <w:r>
         <w:t>M</w:t>
       </w:r>
@@ -8414,7 +8383,7 @@
       <w:r>
         <w:t xml:space="preserve"> CV term</w:t>
       </w:r>
-      <w:bookmarkEnd w:id="54"/>
+      <w:bookmarkEnd w:id="55"/>
     </w:p>
     <w:p>
       <w:r>
@@ -8659,8 +8628,8 @@
           <w:rFonts w:ascii="Courier New" w:hAnsi="Courier New" w:cs="Courier New"/>
         </w:rPr>
       </w:pPr>
-      <w:bookmarkStart w:id="55" w:name="h.jrgepkhd66wu"/>
-      <w:bookmarkEnd w:id="55"/>
+      <w:bookmarkStart w:id="56" w:name="h.jrgepkhd66wu"/>
+      <w:bookmarkEnd w:id="56"/>
       <w:r>
         <w:rPr>
           <w:rFonts w:ascii="Courier New" w:hAnsi="Courier New" w:cs="Courier New"/>
@@ -8669,18 +8638,18 @@
       </w:r>
     </w:p>
     <w:p>
-      <w:bookmarkStart w:id="56" w:name="h.36nn271n2c7p"/>
-      <w:bookmarkEnd w:id="56"/>
+      <w:bookmarkStart w:id="57" w:name="h.36nn271n2c7p"/>
+      <w:bookmarkEnd w:id="57"/>
     </w:p>
     <w:p>
       <w:pPr>
         <w:pStyle w:val="berschrift3"/>
       </w:pPr>
-      <w:bookmarkStart w:id="57" w:name="_Toc378948519"/>
+      <w:bookmarkStart w:id="58" w:name="_Toc378948519"/>
       <w:r>
         <w:t>External ontology term reference and import mechanism</w:t>
       </w:r>
-      <w:bookmarkEnd w:id="57"/>
+      <w:bookmarkEnd w:id="58"/>
     </w:p>
     <w:p>
       <w:r>
@@ -8752,9 +8721,9 @@
           <w:numId w:val="1"/>
         </w:numPr>
       </w:pPr>
-      <w:bookmarkStart w:id="58" w:name="_Toc375140747"/>
-      <w:bookmarkStart w:id="59" w:name="_Toc378948520"/>
-      <w:bookmarkEnd w:id="58"/>
+      <w:bookmarkStart w:id="59" w:name="_Toc375140747"/>
+      <w:bookmarkStart w:id="60" w:name="_Toc378948520"/>
+      <w:bookmarkEnd w:id="59"/>
       <w:r>
         <w:rPr>
           <w:lang w:val="en-GB"/>
@@ -8773,7 +8742,7 @@
         </w:rPr>
         <w:t>esign Issues</w:t>
       </w:r>
-      <w:bookmarkEnd w:id="59"/>
+      <w:bookmarkEnd w:id="60"/>
     </w:p>
     <w:p>
       <w:r>
@@ -8791,16 +8760,16 @@
           <w:numId w:val="1"/>
         </w:numPr>
       </w:pPr>
-      <w:bookmarkStart w:id="60" w:name="_Toc375140748"/>
-      <w:bookmarkStart w:id="61" w:name="_Toc378948521"/>
-      <w:bookmarkEnd w:id="60"/>
+      <w:bookmarkStart w:id="61" w:name="_Toc375140748"/>
+      <w:bookmarkStart w:id="62" w:name="_Toc378948521"/>
+      <w:bookmarkEnd w:id="61"/>
       <w:r>
         <w:rPr>
           <w:lang w:val="en-GB"/>
         </w:rPr>
         <w:t>Count attributes</w:t>
       </w:r>
-      <w:bookmarkEnd w:id="61"/>
+      <w:bookmarkEnd w:id="62"/>
     </w:p>
     <w:p>
       <w:r>
@@ -8854,16 +8823,16 @@
           <w:numId w:val="1"/>
         </w:numPr>
       </w:pPr>
-      <w:bookmarkStart w:id="62" w:name="_Toc375140749"/>
-      <w:bookmarkStart w:id="63" w:name="_Toc378948522"/>
-      <w:bookmarkEnd w:id="62"/>
+      <w:bookmarkStart w:id="63" w:name="_Toc375140749"/>
+      <w:bookmarkStart w:id="64" w:name="_Toc378948522"/>
+      <w:bookmarkEnd w:id="63"/>
       <w:r>
         <w:rPr>
           <w:lang w:val="en-GB"/>
         </w:rPr>
         <w:t>Numerical value and datetimestamp encoding</w:t>
       </w:r>
-      <w:bookmarkEnd w:id="63"/>
+      <w:bookmarkEnd w:id="64"/>
     </w:p>
     <w:p>
       <w:r>
@@ -8897,9 +8866,9 @@
         <w:pStyle w:val="berschrift2"/>
         <w:ind w:left="0" w:firstLine="0"/>
       </w:pPr>
-      <w:bookmarkStart w:id="64" w:name="_Toc375140750"/>
-      <w:bookmarkStart w:id="65" w:name="_Toc378948523"/>
-      <w:bookmarkEnd w:id="64"/>
+      <w:bookmarkStart w:id="65" w:name="_Toc375140750"/>
+      <w:bookmarkStart w:id="66" w:name="_Toc378948523"/>
+      <w:bookmarkEnd w:id="65"/>
       <w:r>
         <w:rPr>
           <w:lang w:val="en-GB"/>
@@ -8930,7 +8899,7 @@
         </w:rPr>
         <w:t xml:space="preserve"> problem</w:t>
       </w:r>
-      <w:bookmarkEnd w:id="65"/>
+      <w:bookmarkEnd w:id="66"/>
     </w:p>
     <w:p>
       <w:r>
@@ -9440,16 +9409,16 @@
       <w:pPr>
         <w:pStyle w:val="berschrift2"/>
       </w:pPr>
-      <w:bookmarkStart w:id="66" w:name="_Toc375140751"/>
-      <w:bookmarkStart w:id="67" w:name="_Toc378948524"/>
-      <w:bookmarkEnd w:id="66"/>
+      <w:bookmarkStart w:id="67" w:name="_Toc375140751"/>
+      <w:bookmarkStart w:id="68" w:name="_Toc378948524"/>
+      <w:bookmarkEnd w:id="67"/>
       <w:r>
         <w:rPr>
           <w:lang w:val="en-GB"/>
         </w:rPr>
         <w:t>Other supporting materials</w:t>
       </w:r>
-      <w:bookmarkEnd w:id="67"/>
+      <w:bookmarkEnd w:id="68"/>
     </w:p>
     <w:p>
       <w:pPr>
@@ -9487,11 +9456,11 @@
       <w:pPr>
         <w:pStyle w:val="berschrift2"/>
       </w:pPr>
-      <w:bookmarkStart w:id="68" w:name="_Toc378948525"/>
+      <w:bookmarkStart w:id="69" w:name="_Toc378948525"/>
       <w:r>
         <w:t>Source files and documentation</w:t>
       </w:r>
-      <w:bookmarkEnd w:id="68"/>
+      <w:bookmarkEnd w:id="69"/>
     </w:p>
     <w:p>
       <w:r>
@@ -9776,11 +9745,11 @@
       <w:pPr>
         <w:pStyle w:val="berschrift2"/>
       </w:pPr>
-      <w:bookmarkStart w:id="69" w:name="_Toc378948526"/>
+      <w:bookmarkStart w:id="70" w:name="_Toc378948526"/>
       <w:r>
         <w:t>Next steps</w:t>
       </w:r>
-      <w:bookmarkEnd w:id="69"/>
+      <w:bookmarkEnd w:id="70"/>
     </w:p>
     <w:p>
       <w:r>
@@ -9830,22 +9799,22 @@
           <w:numId w:val="1"/>
         </w:numPr>
       </w:pPr>
-      <w:bookmarkStart w:id="70" w:name="_Toc375140752"/>
-      <w:bookmarkStart w:id="71" w:name="_Toc375140753"/>
-      <w:bookmarkStart w:id="72" w:name="_Toc375140754"/>
-      <w:bookmarkStart w:id="73" w:name="_Toc375140756"/>
-      <w:bookmarkStart w:id="74" w:name="_Toc378948527"/>
-      <w:bookmarkEnd w:id="70"/>
+      <w:bookmarkStart w:id="71" w:name="_Toc375140752"/>
+      <w:bookmarkStart w:id="72" w:name="_Toc375140753"/>
+      <w:bookmarkStart w:id="73" w:name="_Toc375140754"/>
+      <w:bookmarkStart w:id="74" w:name="_Toc375140756"/>
+      <w:bookmarkStart w:id="75" w:name="_Toc378948527"/>
       <w:bookmarkEnd w:id="71"/>
       <w:bookmarkEnd w:id="72"/>
       <w:bookmarkEnd w:id="73"/>
+      <w:bookmarkEnd w:id="74"/>
       <w:r>
         <w:rPr>
           <w:lang w:val="en-GB"/>
         </w:rPr>
         <w:t>How to contribute and provide feedback</w:t>
       </w:r>
-      <w:bookmarkEnd w:id="74"/>
+      <w:bookmarkEnd w:id="75"/>
     </w:p>
     <w:p>
       <w:r>
@@ -10046,13 +10015,13 @@
       <w:pPr>
         <w:pStyle w:val="berschrift1"/>
       </w:pPr>
-      <w:bookmarkStart w:id="75" w:name="_Toc375140759"/>
-      <w:bookmarkStart w:id="76" w:name="_Toc378948528"/>
-      <w:bookmarkEnd w:id="75"/>
+      <w:bookmarkStart w:id="76" w:name="_Toc375140759"/>
+      <w:bookmarkStart w:id="77" w:name="_Toc378948528"/>
+      <w:bookmarkEnd w:id="76"/>
       <w:r>
         <w:t>Conclusions</w:t>
       </w:r>
-      <w:bookmarkEnd w:id="76"/>
+      <w:bookmarkEnd w:id="77"/>
     </w:p>
     <w:p>
       <w:r>
@@ -10151,13 +10120,13 @@
       <w:pPr>
         <w:pStyle w:val="berschrift1"/>
       </w:pPr>
-      <w:bookmarkStart w:id="77" w:name="_Toc375140760"/>
-      <w:bookmarkStart w:id="78" w:name="_Toc378948529"/>
-      <w:bookmarkEnd w:id="77"/>
+      <w:bookmarkStart w:id="78" w:name="_Toc375140760"/>
+      <w:bookmarkStart w:id="79" w:name="_Toc378948529"/>
+      <w:bookmarkEnd w:id="78"/>
       <w:r>
         <w:t>Authors and Contributors</w:t>
       </w:r>
-      <w:bookmarkEnd w:id="78"/>
+      <w:bookmarkEnd w:id="79"/>
     </w:p>
     <w:p>
       <w:pPr>
@@ -10165,10 +10134,10 @@
           <w:lang w:val="pt-BR"/>
         </w:rPr>
       </w:pPr>
-      <w:bookmarkStart w:id="79" w:name="_Toc118017570"/>
-      <w:bookmarkStart w:id="80" w:name="_Toc111817895"/>
-      <w:bookmarkEnd w:id="79"/>
+      <w:bookmarkStart w:id="80" w:name="_Toc118017570"/>
+      <w:bookmarkStart w:id="81" w:name="_Toc111817895"/>
       <w:bookmarkEnd w:id="80"/>
+      <w:bookmarkEnd w:id="81"/>
     </w:p>
     <w:p>
       <w:pPr>
@@ -10275,23 +10244,23 @@
       <w:pPr>
         <w:pStyle w:val="berschrift1"/>
       </w:pPr>
-      <w:bookmarkStart w:id="81" w:name="_Toc375140761"/>
-      <w:bookmarkStart w:id="82" w:name="_Toc375140762"/>
-      <w:bookmarkStart w:id="83" w:name="_Toc156877875"/>
-      <w:bookmarkStart w:id="84" w:name="_Toc155584023"/>
-      <w:bookmarkStart w:id="85" w:name="_Toc153690678"/>
-      <w:bookmarkStart w:id="86" w:name="_Toc526008660"/>
-      <w:bookmarkStart w:id="87" w:name="_Toc378948530"/>
-      <w:bookmarkEnd w:id="81"/>
+      <w:bookmarkStart w:id="82" w:name="_Toc375140761"/>
+      <w:bookmarkStart w:id="83" w:name="_Toc375140762"/>
+      <w:bookmarkStart w:id="84" w:name="_Toc156877875"/>
+      <w:bookmarkStart w:id="85" w:name="_Toc155584023"/>
+      <w:bookmarkStart w:id="86" w:name="_Toc153690678"/>
+      <w:bookmarkStart w:id="87" w:name="_Toc526008660"/>
+      <w:bookmarkStart w:id="88" w:name="_Toc378948530"/>
       <w:bookmarkEnd w:id="82"/>
       <w:bookmarkEnd w:id="83"/>
       <w:bookmarkEnd w:id="84"/>
       <w:bookmarkEnd w:id="85"/>
       <w:bookmarkEnd w:id="86"/>
+      <w:bookmarkEnd w:id="87"/>
       <w:r>
         <w:t>Intellectual Property Statement</w:t>
       </w:r>
-      <w:bookmarkEnd w:id="87"/>
+      <w:bookmarkEnd w:id="88"/>
     </w:p>
     <w:p>
       <w:r>
@@ -10330,14 +10299,12 @@
       <w:pPr>
         <w:pStyle w:val="berschrift1"/>
       </w:pPr>
-      <w:bookmarkStart w:id="88" w:name="_Toc375140763"/>
-      <w:bookmarkStart w:id="89" w:name="_Toc378948531"/>
-      <w:bookmarkEnd w:id="88"/>
+      <w:bookmarkStart w:id="89" w:name="_Toc375140763"/>
+      <w:bookmarkStart w:id="90" w:name="_Toc378948531"/>
+      <w:bookmarkEnd w:id="89"/>
       <w:r>
         <w:t>Appendix A</w:t>
       </w:r>
-      <w:bookmarkStart w:id="90" w:name="_GoBack"/>
-      <w:bookmarkEnd w:id="89"/>
       <w:bookmarkEnd w:id="90"/>
     </w:p>
     <w:p>
@@ -17826,7 +17793,7 @@
 </file>
 
 <file path=customXml/itemProps1.xml><?xml version="1.0" encoding="utf-8"?>
-<ds:datastoreItem xmlns:ds="http://schemas.openxmlformats.org/officeDocument/2006/customXml" ds:itemID="{1ED46DC5-4C7F-4C7A-8FEF-C98E6E32C7C3}">
+<ds:datastoreItem xmlns:ds="http://schemas.openxmlformats.org/officeDocument/2006/customXml" ds:itemID="{59656D8D-DC14-4368-82B7-FCD5729C22F7}">
   <ds:schemaRefs>
     <ds:schemaRef ds:uri="http://schemas.openxmlformats.org/officeDocument/2006/bibliography"/>
   </ds:schemaRefs>

</xml_diff>